<commit_message>
docs: se modifico el texto
</commit_message>
<xml_diff>
--- a/ADIVINANAZAS.docx
+++ b/ADIVINANAZAS.docx
@@ -19,7 +19,10 @@
     </w:p>
     <w:p>
       <w:r>
-        <w:t>Me sumo en una celda, sin mucho desespero,</w:t>
+        <w:t>Se sumo a la celda</w:t>
+      </w:r>
+      <w:r>
+        <w:t>,</w:t>
       </w:r>
     </w:p>
     <w:p>
@@ -124,82 +127,331 @@
         </w:rPr>
       </w:pPr>
       <w:r>
+        <w:t xml:space="preserve">Respuesta: Tabla dinámica </w:t>
+      </w:r>
+      <w:r>
+        <w:br/>
+      </w:r>
+      <w:r>
+        <w:br/>
+      </w:r>
+      <w:r>
+        <w:br/>
+      </w:r>
+      <w:r>
+        <w:rPr>
+          <w:b/>
+          <w:bCs/>
+        </w:rPr>
+        <w:t>Adivina</w:t>
+      </w:r>
+      <w:r>
+        <w:rPr>
+          <w:b/>
+          <w:bCs/>
+        </w:rPr>
+        <w:t>n</w:t>
+      </w:r>
+      <w:r>
+        <w:rPr>
+          <w:b/>
+          <w:bCs/>
+        </w:rPr>
+        <w:t>za:</w:t>
+      </w:r>
+    </w:p>
+    <w:p>
+      <w:r>
+        <w:t>Junto a varios textos me uno para formar,</w:t>
+      </w:r>
+    </w:p>
+    <w:p>
+      <w:r>
+        <w:t>una sola cadena que te puede ayudar.</w:t>
+      </w:r>
+    </w:p>
+    <w:p>
+      <w:r>
+        <w:t>¿Qué función soy?</w:t>
+      </w:r>
+    </w:p>
+    <w:p>
+      <w:pPr>
+        <w:rPr>
+          <w:b/>
+          <w:bCs/>
+        </w:rPr>
+      </w:pPr>
+      <w:r>
+        <w:t xml:space="preserve">Respuesta: Función concatenar </w:t>
+      </w:r>
+      <w:r>
+        <w:br/>
+      </w:r>
+      <w:r>
+        <w:br/>
+      </w:r>
+      <w:r>
+        <w:br/>
+      </w:r>
+      <w:r>
+        <w:br/>
+      </w:r>
+      <w:r>
+        <w:rPr>
+          <w:b/>
+          <w:bCs/>
+        </w:rPr>
+        <w:t>Adivinanza:</w:t>
+      </w:r>
+    </w:p>
+    <w:p>
+      <w:r>
+        <w:t>Para contar, con criterio voy a realizar,</w:t>
+      </w:r>
+    </w:p>
+    <w:p>
+      <w:r>
+        <w:t>si el valor se cumple, el conteo voy a dar.</w:t>
+      </w:r>
+    </w:p>
+    <w:p>
+      <w:r>
+        <w:t>¿Qué función soy?</w:t>
+      </w:r>
+    </w:p>
+    <w:p>
+      <w:r>
+        <w:t xml:space="preserve">Respuesta: Contar </w:t>
+      </w:r>
+      <w:r>
+        <w:br/>
+      </w:r>
+      <w:r>
+        <w:br/>
+      </w:r>
+      <w:r>
+        <w:rPr>
+          <w:b/>
+          <w:bCs/>
+        </w:rPr>
+        <w:lastRenderedPageBreak/>
+        <w:br/>
+      </w:r>
+      <w:r>
+        <w:rPr>
+          <w:b/>
+          <w:bCs/>
+        </w:rPr>
+        <w:t>Adivinanza:</w:t>
+      </w:r>
+    </w:p>
+    <w:p>
+      <w:r>
+        <w:t>Como una vista panorámica en un solo lugar,</w:t>
+      </w:r>
+    </w:p>
+    <w:p>
+      <w:r>
+        <w:t>con gráficos y datos te hago visualizar.</w:t>
+      </w:r>
+    </w:p>
+    <w:p>
+      <w:r>
+        <w:t>¿Qué herramienta soy?</w:t>
+      </w:r>
+    </w:p>
+    <w:p>
+      <w:r>
+        <w:t>Respuesta:</w:t>
+      </w:r>
+      <w:r>
+        <w:t xml:space="preserve"> </w:t>
+      </w:r>
+      <w:proofErr w:type="spellStart"/>
+      <w:r>
+        <w:t>Dashboard</w:t>
+      </w:r>
+      <w:proofErr w:type="spellEnd"/>
+      <w:r>
+        <w:rPr>
+          <w:b/>
+          <w:bCs/>
+        </w:rPr>
+        <w:br/>
+      </w:r>
+      <w:r>
+        <w:br/>
+      </w:r>
+      <w:r>
+        <w:rPr>
+          <w:b/>
+          <w:bCs/>
+        </w:rPr>
+        <w:t>Adivinanza</w:t>
+      </w:r>
+      <w:r>
+        <w:t>:</w:t>
+      </w:r>
+    </w:p>
+    <w:p>
+      <w:r>
+        <w:t>Para hacer que un dato se repita o se combine,</w:t>
+      </w:r>
+    </w:p>
+    <w:p>
+      <w:r>
+        <w:t>con otras celdas en una celda se alinee.</w:t>
+      </w:r>
+    </w:p>
+    <w:p>
+      <w:pPr>
+        <w:rPr>
+          <w:b/>
+          <w:bCs/>
+        </w:rPr>
+      </w:pPr>
+      <w:r>
+        <w:t>Respuesta: CONCATENAR</w:t>
+      </w:r>
+      <w:r>
+        <w:br/>
+      </w:r>
+      <w:r>
+        <w:br/>
+      </w:r>
+      <w:r>
+        <w:rPr>
+          <w:b/>
+          <w:bCs/>
+        </w:rPr>
+        <w:t>Adivinanza:</w:t>
+      </w:r>
+    </w:p>
+    <w:p>
+      <w:r>
+        <w:t>Con una condición mi conteo vas a obtener,</w:t>
+      </w:r>
+    </w:p>
+    <w:p>
+      <w:r>
+        <w:t>sí en el rango se cumple, entonces voy a contar.</w:t>
+      </w:r>
+    </w:p>
+    <w:p>
+      <w:r>
+        <w:t>Respuesta: CONTAR.SI</w:t>
+      </w:r>
+    </w:p>
+    <w:p/>
+    <w:p>
+      <w:pPr>
+        <w:rPr>
+          <w:b/>
+          <w:bCs/>
+        </w:rPr>
+      </w:pPr>
+      <w:r>
+        <w:rPr>
+          <w:b/>
+          <w:bCs/>
+        </w:rPr>
+        <w:t>Adivinanza:</w:t>
+      </w:r>
+    </w:p>
+    <w:p>
+      <w:r>
+        <w:t>Para organizar y ver datos de manera eficaz,</w:t>
+      </w:r>
+    </w:p>
+    <w:p>
+      <w:r>
+        <w:t>arrastra y suelta campos para analizar con paz.</w:t>
+      </w:r>
+    </w:p>
+    <w:p>
+      <w:r>
+        <w:t>Respuesta: Tablas Dinámicas</w:t>
+      </w:r>
+    </w:p>
+    <w:p/>
+    <w:p>
+      <w:pPr>
+        <w:rPr>
+          <w:b/>
+          <w:bCs/>
+        </w:rPr>
+      </w:pPr>
+      <w:r>
+        <w:rPr>
+          <w:b/>
+          <w:bCs/>
+        </w:rPr>
+        <w:t>Adivinanza:</w:t>
+      </w:r>
+    </w:p>
+    <w:p>
+      <w:r>
+        <w:t>Me uso para sumar, pero también para contar,</w:t>
+      </w:r>
+    </w:p>
+    <w:p>
+      <w:r>
+        <w:t>si tienes varias condiciones, me puedes aplicar.</w:t>
+      </w:r>
+    </w:p>
+    <w:p>
+      <w:r>
+        <w:t>Respuesta: SUMAR.SI.CONJUNTO</w:t>
+      </w:r>
+    </w:p>
+    <w:p/>
+    <w:p>
+      <w:pPr>
+        <w:rPr>
+          <w:b/>
+          <w:bCs/>
+        </w:rPr>
+      </w:pPr>
+      <w:r>
+        <w:rPr>
+          <w:b/>
+          <w:bCs/>
+        </w:rPr>
+        <w:t>Adivinanza:</w:t>
+      </w:r>
+    </w:p>
+    <w:p>
+      <w:r>
+        <w:t>Con celdas y gráficos me haces visualizar,</w:t>
+      </w:r>
+    </w:p>
+    <w:p>
+      <w:r>
+        <w:t>un panel de control que te ayuda a decidir sin parar.</w:t>
+      </w:r>
+    </w:p>
+    <w:p>
+      <w:r>
         <w:t xml:space="preserve">Respuesta: </w:t>
       </w:r>
-      <w:r>
-        <w:t xml:space="preserve">Tabla dinámica </w:t>
-      </w:r>
-      <w:r>
-        <w:br/>
-      </w:r>
-      <w:r>
-        <w:br/>
-      </w:r>
-      <w:r>
-        <w:br/>
-      </w:r>
-      <w:r>
-        <w:rPr>
-          <w:b/>
-          <w:bCs/>
-        </w:rPr>
-        <w:t>Adivina</w:t>
-      </w:r>
-      <w:r>
-        <w:rPr>
-          <w:b/>
-          <w:bCs/>
-        </w:rPr>
-        <w:t>n</w:t>
-      </w:r>
-      <w:r>
-        <w:rPr>
-          <w:b/>
-          <w:bCs/>
-        </w:rPr>
-        <w:t>za:</w:t>
-      </w:r>
-    </w:p>
-    <w:p>
-      <w:r>
-        <w:t>Junto a varios textos me uno para formar,</w:t>
-      </w:r>
-    </w:p>
-    <w:p>
-      <w:r>
-        <w:t>una sola cadena que te puede ayudar.</w:t>
-      </w:r>
-    </w:p>
-    <w:p>
-      <w:r>
-        <w:t>¿Qué función soy?</w:t>
-      </w:r>
-    </w:p>
-    <w:p>
-      <w:pPr>
-        <w:rPr>
-          <w:b/>
-          <w:bCs/>
-        </w:rPr>
-      </w:pPr>
-      <w:r>
-        <w:t xml:space="preserve">Respuesta: </w:t>
-      </w:r>
-      <w:r>
-        <w:t xml:space="preserve">Función concatenar </w:t>
-      </w:r>
-      <w:r>
-        <w:br/>
-      </w:r>
-      <w:r>
-        <w:br/>
-      </w:r>
-      <w:r>
-        <w:br/>
-      </w:r>
-      <w:r>
-        <w:br/>
-      </w:r>
+      <w:proofErr w:type="spellStart"/>
+      <w:r>
+        <w:t>Dashboard</w:t>
+      </w:r>
+      <w:proofErr w:type="spellEnd"/>
+      <w:r>
+        <w:t xml:space="preserve"> </w:t>
+      </w:r>
+    </w:p>
+    <w:p/>
+    <w:p>
+      <w:pPr>
+        <w:rPr>
+          <w:b/>
+          <w:bCs/>
+        </w:rPr>
+      </w:pPr>
       <w:r>
         <w:rPr>
           <w:b/>
@@ -210,40 +462,27 @@
     </w:p>
     <w:p>
       <w:r>
-        <w:t>Para contar, con criterio voy a realizar,</w:t>
-      </w:r>
-    </w:p>
-    <w:p>
-      <w:r>
-        <w:t>si el valor se cumple, el conteo voy a dar.</w:t>
-      </w:r>
-    </w:p>
-    <w:p>
-      <w:r>
-        <w:t>¿Qué función soy?</w:t>
-      </w:r>
-    </w:p>
-    <w:p>
-      <w:r>
-        <w:t>Respuesta:</w:t>
-      </w:r>
-      <w:r>
-        <w:t xml:space="preserve"> Contar </w:t>
-      </w:r>
-      <w:r>
-        <w:br/>
-      </w:r>
-      <w:r>
-        <w:br/>
-      </w:r>
-      <w:r>
-        <w:rPr>
-          <w:b/>
-          <w:bCs/>
-        </w:rPr>
-        <w:lastRenderedPageBreak/>
-        <w:br/>
-      </w:r>
+        <w:t>Cuando necesitas un total en una celda sumar,</w:t>
+      </w:r>
+    </w:p>
+    <w:p>
+      <w:r>
+        <w:t>y otras celdas quieres combinar, me puedes utilizar.</w:t>
+      </w:r>
+    </w:p>
+    <w:p>
+      <w:r>
+        <w:t xml:space="preserve">Respuesta: SUMA </w:t>
+      </w:r>
+    </w:p>
+    <w:p/>
+    <w:p>
+      <w:pPr>
+        <w:rPr>
+          <w:b/>
+          <w:bCs/>
+        </w:rPr>
+      </w:pPr>
       <w:r>
         <w:rPr>
           <w:b/>
@@ -254,78 +493,27 @@
     </w:p>
     <w:p>
       <w:r>
-        <w:t>Como una vista panorámica en un solo lugar,</w:t>
-      </w:r>
-    </w:p>
-    <w:p>
-      <w:r>
-        <w:t>con gráficos y datos te hago visualizar.</w:t>
-      </w:r>
-    </w:p>
-    <w:p>
-      <w:r>
-        <w:t>¿Qué herramienta soy?</w:t>
-      </w:r>
-    </w:p>
-    <w:p>
-      <w:r>
-        <w:t>Respuesta:</w:t>
-      </w:r>
-      <w:r>
-        <w:t xml:space="preserve"> </w:t>
-      </w:r>
-      <w:proofErr w:type="spellStart"/>
-      <w:r>
-        <w:t>Dashboard</w:t>
-      </w:r>
-      <w:proofErr w:type="spellEnd"/>
-      <w:r>
-        <w:rPr>
-          <w:b/>
-          <w:bCs/>
-        </w:rPr>
-        <w:br/>
-      </w:r>
-      <w:r>
-        <w:br/>
-      </w:r>
-      <w:r>
-        <w:rPr>
-          <w:b/>
-          <w:bCs/>
-        </w:rPr>
-        <w:t>Adivinanza</w:t>
-      </w:r>
-      <w:r>
-        <w:t>:</w:t>
-      </w:r>
-    </w:p>
-    <w:p>
-      <w:r>
-        <w:t>Para hacer que un dato se repita o se combine,</w:t>
-      </w:r>
-    </w:p>
-    <w:p>
-      <w:r>
-        <w:t>con otras celdas en una celda se alinee.</w:t>
-      </w:r>
-    </w:p>
-    <w:p>
-      <w:pPr>
-        <w:rPr>
-          <w:b/>
-          <w:bCs/>
-        </w:rPr>
-      </w:pPr>
-      <w:r>
-        <w:t>Respuesta: CONCATENAR</w:t>
-      </w:r>
-      <w:r>
-        <w:br/>
-      </w:r>
-      <w:r>
-        <w:br/>
-      </w:r>
+        <w:t>Para ver las cifras desglosadas sin lío,</w:t>
+      </w:r>
+    </w:p>
+    <w:p>
+      <w:r>
+        <w:t>agrupo y resumo en un solo sitio.</w:t>
+      </w:r>
+    </w:p>
+    <w:p>
+      <w:r>
+        <w:t>Respuesta: Tablas Dinámicas</w:t>
+      </w:r>
+    </w:p>
+    <w:p/>
+    <w:p>
+      <w:pPr>
+        <w:rPr>
+          <w:b/>
+          <w:bCs/>
+        </w:rPr>
+      </w:pPr>
       <w:r>
         <w:rPr>
           <w:b/>
@@ -336,12 +524,12 @@
     </w:p>
     <w:p>
       <w:r>
-        <w:t>Con una condición mi conteo vas a obtener,</w:t>
-      </w:r>
-    </w:p>
-    <w:p>
-      <w:r>
-        <w:t>sí en el rango se cumple, entonces voy a contar.</w:t>
+        <w:t>Para contar los valores que cumplen una condición,</w:t>
+      </w:r>
+    </w:p>
+    <w:p>
+      <w:r>
+        <w:t>mi criterio es clave en toda la operación.</w:t>
       </w:r>
     </w:p>
     <w:p>
@@ -367,200 +555,6 @@
     </w:p>
     <w:p>
       <w:r>
-        <w:t>Para organizar y ver datos de manera eficaz,</w:t>
-      </w:r>
-    </w:p>
-    <w:p>
-      <w:r>
-        <w:t>arrastra y suelta campos para analizar con paz.</w:t>
-      </w:r>
-    </w:p>
-    <w:p>
-      <w:r>
-        <w:t>Respuesta: Tablas Dinámicas</w:t>
-      </w:r>
-    </w:p>
-    <w:p/>
-    <w:p>
-      <w:pPr>
-        <w:rPr>
-          <w:b/>
-          <w:bCs/>
-        </w:rPr>
-      </w:pPr>
-      <w:r>
-        <w:rPr>
-          <w:b/>
-          <w:bCs/>
-        </w:rPr>
-        <w:t>Adivinanza:</w:t>
-      </w:r>
-    </w:p>
-    <w:p>
-      <w:r>
-        <w:t>Me uso para sumar, pero también para contar,</w:t>
-      </w:r>
-    </w:p>
-    <w:p>
-      <w:r>
-        <w:t>si tienes varias condiciones, me puedes aplicar.</w:t>
-      </w:r>
-    </w:p>
-    <w:p>
-      <w:r>
-        <w:t>Respuesta: SUMAR.SI.CONJUNTO</w:t>
-      </w:r>
-    </w:p>
-    <w:p/>
-    <w:p>
-      <w:pPr>
-        <w:rPr>
-          <w:b/>
-          <w:bCs/>
-        </w:rPr>
-      </w:pPr>
-      <w:r>
-        <w:rPr>
-          <w:b/>
-          <w:bCs/>
-        </w:rPr>
-        <w:t>Adivinanza:</w:t>
-      </w:r>
-    </w:p>
-    <w:p>
-      <w:r>
-        <w:t>Con celdas y gráficos me haces visualizar,</w:t>
-      </w:r>
-    </w:p>
-    <w:p>
-      <w:r>
-        <w:t>un panel de control que te ayuda a decidir sin parar.</w:t>
-      </w:r>
-    </w:p>
-    <w:p>
-      <w:r>
-        <w:t xml:space="preserve">Respuesta: </w:t>
-      </w:r>
-      <w:proofErr w:type="spellStart"/>
-      <w:r>
-        <w:t>Dashboard</w:t>
-      </w:r>
-      <w:proofErr w:type="spellEnd"/>
-      <w:r>
-        <w:t xml:space="preserve"> </w:t>
-      </w:r>
-    </w:p>
-    <w:p/>
-    <w:p>
-      <w:pPr>
-        <w:rPr>
-          <w:b/>
-          <w:bCs/>
-        </w:rPr>
-      </w:pPr>
-      <w:r>
-        <w:rPr>
-          <w:b/>
-          <w:bCs/>
-        </w:rPr>
-        <w:t>Adivinanza:</w:t>
-      </w:r>
-    </w:p>
-    <w:p>
-      <w:r>
-        <w:t>Cuando necesitas un total en una celda sumar,</w:t>
-      </w:r>
-    </w:p>
-    <w:p>
-      <w:r>
-        <w:t>y otras celdas quieres combinar, me puedes utilizar.</w:t>
-      </w:r>
-    </w:p>
-    <w:p>
-      <w:r>
-        <w:t xml:space="preserve">Respuesta: SUMA </w:t>
-      </w:r>
-    </w:p>
-    <w:p/>
-    <w:p>
-      <w:pPr>
-        <w:rPr>
-          <w:b/>
-          <w:bCs/>
-        </w:rPr>
-      </w:pPr>
-      <w:r>
-        <w:rPr>
-          <w:b/>
-          <w:bCs/>
-        </w:rPr>
-        <w:t>Adivinanza:</w:t>
-      </w:r>
-    </w:p>
-    <w:p>
-      <w:r>
-        <w:t>Para ver las cifras desglosadas sin lío,</w:t>
-      </w:r>
-    </w:p>
-    <w:p>
-      <w:r>
-        <w:t>agrupo y resumo en un solo sitio.</w:t>
-      </w:r>
-    </w:p>
-    <w:p>
-      <w:r>
-        <w:t>Respuesta: Tablas Dinámicas</w:t>
-      </w:r>
-    </w:p>
-    <w:p/>
-    <w:p>
-      <w:pPr>
-        <w:rPr>
-          <w:b/>
-          <w:bCs/>
-        </w:rPr>
-      </w:pPr>
-      <w:r>
-        <w:rPr>
-          <w:b/>
-          <w:bCs/>
-        </w:rPr>
-        <w:t>Adivinanza:</w:t>
-      </w:r>
-    </w:p>
-    <w:p>
-      <w:r>
-        <w:t>Para contar los valores que cumplen una condición,</w:t>
-      </w:r>
-    </w:p>
-    <w:p>
-      <w:r>
-        <w:t>mi criterio es clave en toda la operación.</w:t>
-      </w:r>
-    </w:p>
-    <w:p>
-      <w:r>
-        <w:t>Respuesta: CONTAR.SI</w:t>
-      </w:r>
-    </w:p>
-    <w:p/>
-    <w:p>
-      <w:pPr>
-        <w:rPr>
-          <w:b/>
-          <w:bCs/>
-        </w:rPr>
-      </w:pPr>
-      <w:r>
-        <w:rPr>
-          <w:b/>
-          <w:bCs/>
-        </w:rPr>
-        <w:t>Adivinanza:</w:t>
-      </w:r>
-    </w:p>
-    <w:p>
-      <w:r>
         <w:t>Me utilizas para ver un resumen visual sin igual,</w:t>
       </w:r>
     </w:p>
@@ -571,10 +565,7 @@
     </w:p>
     <w:p>
       <w:r>
-        <w:t>Respuesta: Tablero de Contro</w:t>
-      </w:r>
-      <w:r>
-        <w:t>l</w:t>
+        <w:t>Respuesta: Tablero de Control</w:t>
       </w:r>
     </w:p>
     <w:p/>
@@ -1025,6 +1016,7 @@
   <w:style w:type="character" w:default="1" w:styleId="Fuentedeprrafopredeter">
     <w:name w:val="Default Paragraph Font"/>
     <w:uiPriority w:val="1"/>
+    <w:semiHidden/>
     <w:unhideWhenUsed/>
   </w:style>
   <w:style w:type="table" w:default="1" w:styleId="Tablanormal">

</xml_diff>